<commit_message>
gúla végre jól számol helyes adatokért cserébe
</commit_message>
<xml_diff>
--- a/documentation/Userdoc/Userdoc.docx
+++ b/documentation/Userdoc/Userdoc.docx
@@ -84,7 +84,7 @@
                     <pic:cNvPicPr/>
                   </pic:nvPicPr>
                   <pic:blipFill>
-                    <a:blip r:embed="rId4"/>
+                    <a:blip r:embed="rId5"/>
                     <a:stretch>
                       <a:fillRect/>
                     </a:stretch>
@@ -137,60 +137,6 @@
                 <pic:pic xmlns:pic="http://schemas.openxmlformats.org/drawingml/2006/picture">
                   <pic:nvPicPr>
                     <pic:cNvPr id="3" name="userdoc_alakzatvalaszto.png"/>
-                    <pic:cNvPicPr/>
-                  </pic:nvPicPr>
-                  <pic:blipFill>
-                    <a:blip r:embed="rId5">
-                      <a:extLst>
-                        <a:ext uri="{28A0092B-C50C-407E-A947-70E740481C1C}">
-                          <a14:useLocalDpi xmlns:a14="http://schemas.microsoft.com/office/drawing/2010/main" val="0"/>
-                        </a:ext>
-                      </a:extLst>
-                    </a:blip>
-                    <a:stretch>
-                      <a:fillRect/>
-                    </a:stretch>
-                  </pic:blipFill>
-                  <pic:spPr>
-                    <a:xfrm>
-                      <a:off x="0" y="0"/>
-                      <a:ext cx="5760720" cy="3462655"/>
-                    </a:xfrm>
-                    <a:prstGeom prst="rect">
-                      <a:avLst/>
-                    </a:prstGeom>
-                  </pic:spPr>
-                </pic:pic>
-              </a:graphicData>
-            </a:graphic>
-          </wp:inline>
-        </w:drawing>
-      </w:r>
-    </w:p>
-    <w:p>
-      <w:r>
-        <w:t>Erre kattintva legördülnek az ön által kiválasztható elemek.</w:t>
-      </w:r>
-    </w:p>
-    <w:p>
-      <w:r>
-        <w:rPr>
-          <w:noProof/>
-          <w:lang w:eastAsia="hu-HU"/>
-        </w:rPr>
-        <w:drawing>
-          <wp:inline distT="0" distB="0" distL="0" distR="0">
-            <wp:extent cx="5760720" cy="3462655"/>
-            <wp:effectExtent l="0" t="0" r="0" b="4445"/>
-            <wp:docPr id="4" name="Kép 4"/>
-            <wp:cNvGraphicFramePr>
-              <a:graphicFrameLocks xmlns:a="http://schemas.openxmlformats.org/drawingml/2006/main" noChangeAspect="1"/>
-            </wp:cNvGraphicFramePr>
-            <a:graphic xmlns:a="http://schemas.openxmlformats.org/drawingml/2006/main">
-              <a:graphicData uri="http://schemas.openxmlformats.org/drawingml/2006/picture">
-                <pic:pic xmlns:pic="http://schemas.openxmlformats.org/drawingml/2006/picture">
-                  <pic:nvPicPr>
-                    <pic:cNvPr id="4" name="userdoc_alakzatvalaszto_open.png"/>
                     <pic:cNvPicPr/>
                   </pic:nvPicPr>
                   <pic:blipFill>
@@ -223,22 +169,7 @@
     </w:p>
     <w:p>
       <w:r>
-        <w:br w:type="page"/>
-      </w:r>
-    </w:p>
-    <w:p>
-      <w:r>
-        <w:lastRenderedPageBreak/>
-        <w:t xml:space="preserve"> Egy síkidomra vagy testre kattintva </w:t>
-      </w:r>
-      <w:r>
-        <w:t xml:space="preserve">meg fognak jelenni </w:t>
-      </w:r>
-      <w:r>
-        <w:t>az adatok megadására alkalmas mezők</w:t>
-      </w:r>
-      <w:r>
-        <w:t>,</w:t>
+        <w:t>Erre kattintva legördülnek az ön által kiválasztható elemek.</w:t>
       </w:r>
     </w:p>
     <w:p>
@@ -251,7 +182,7 @@
           <wp:inline distT="0" distB="0" distL="0" distR="0">
             <wp:extent cx="5760720" cy="3462655"/>
             <wp:effectExtent l="0" t="0" r="0" b="4445"/>
-            <wp:docPr id="6" name="Kép 6"/>
+            <wp:docPr id="4" name="Kép 4"/>
             <wp:cNvGraphicFramePr>
               <a:graphicFrameLocks xmlns:a="http://schemas.openxmlformats.org/drawingml/2006/main" noChangeAspect="1"/>
             </wp:cNvGraphicFramePr>
@@ -259,7 +190,7 @@
               <a:graphicData uri="http://schemas.openxmlformats.org/drawingml/2006/picture">
                 <pic:pic xmlns:pic="http://schemas.openxmlformats.org/drawingml/2006/picture">
                   <pic:nvPicPr>
-                    <pic:cNvPr id="6" name="userdoc_input.png"/>
+                    <pic:cNvPr id="4" name="userdoc_alakzatvalaszto_open.png"/>
                     <pic:cNvPicPr/>
                   </pic:nvPicPr>
                   <pic:blipFill>
@@ -292,7 +223,22 @@
     </w:p>
     <w:p>
       <w:r>
-        <w:t xml:space="preserve"> az adatok megadását követően rákattintandó gomb,</w:t>
+        <w:br w:type="page"/>
+      </w:r>
+    </w:p>
+    <w:p>
+      <w:r>
+        <w:lastRenderedPageBreak/>
+        <w:t xml:space="preserve"> Egy síkidomra vagy testre kattintva </w:t>
+      </w:r>
+      <w:r>
+        <w:t xml:space="preserve">meg fognak jelenni </w:t>
+      </w:r>
+      <w:r>
+        <w:t>az adatok megadására alkalmas mezők</w:t>
+      </w:r>
+      <w:r>
+        <w:t>,</w:t>
       </w:r>
     </w:p>
     <w:p>
@@ -305,7 +251,7 @@
           <wp:inline distT="0" distB="0" distL="0" distR="0">
             <wp:extent cx="5760720" cy="3462655"/>
             <wp:effectExtent l="0" t="0" r="0" b="4445"/>
-            <wp:docPr id="5" name="Kép 5"/>
+            <wp:docPr id="6" name="Kép 6"/>
             <wp:cNvGraphicFramePr>
               <a:graphicFrameLocks xmlns:a="http://schemas.openxmlformats.org/drawingml/2006/main" noChangeAspect="1"/>
             </wp:cNvGraphicFramePr>
@@ -313,7 +259,7 @@
               <a:graphicData uri="http://schemas.openxmlformats.org/drawingml/2006/picture">
                 <pic:pic xmlns:pic="http://schemas.openxmlformats.org/drawingml/2006/picture">
                   <pic:nvPicPr>
-                    <pic:cNvPr id="5" name="userdoc_button.png"/>
+                    <pic:cNvPr id="6" name="userdoc_input.png"/>
                     <pic:cNvPicPr/>
                   </pic:nvPicPr>
                   <pic:blipFill>
@@ -346,7 +292,77 @@
     </w:p>
     <w:p>
       <w:r>
-        <w:t xml:space="preserve"> a számítások eredményeit megjelenítő mezők, </w:t>
+        <w:t xml:space="preserve"> </w:t>
+      </w:r>
+      <w:proofErr w:type="gramStart"/>
+      <w:r>
+        <w:t>az</w:t>
+      </w:r>
+      <w:proofErr w:type="gramEnd"/>
+      <w:r>
+        <w:t xml:space="preserve"> adatok megadását követően rákattintandó gomb,</w:t>
+      </w:r>
+    </w:p>
+    <w:p>
+      <w:r>
+        <w:rPr>
+          <w:noProof/>
+          <w:lang w:eastAsia="hu-HU"/>
+        </w:rPr>
+        <w:drawing>
+          <wp:inline distT="0" distB="0" distL="0" distR="0">
+            <wp:extent cx="5760720" cy="3462655"/>
+            <wp:effectExtent l="0" t="0" r="0" b="4445"/>
+            <wp:docPr id="5" name="Kép 5"/>
+            <wp:cNvGraphicFramePr>
+              <a:graphicFrameLocks xmlns:a="http://schemas.openxmlformats.org/drawingml/2006/main" noChangeAspect="1"/>
+            </wp:cNvGraphicFramePr>
+            <a:graphic xmlns:a="http://schemas.openxmlformats.org/drawingml/2006/main">
+              <a:graphicData uri="http://schemas.openxmlformats.org/drawingml/2006/picture">
+                <pic:pic xmlns:pic="http://schemas.openxmlformats.org/drawingml/2006/picture">
+                  <pic:nvPicPr>
+                    <pic:cNvPr id="5" name="userdoc_button.png"/>
+                    <pic:cNvPicPr/>
+                  </pic:nvPicPr>
+                  <pic:blipFill>
+                    <a:blip r:embed="rId9">
+                      <a:extLst>
+                        <a:ext uri="{28A0092B-C50C-407E-A947-70E740481C1C}">
+                          <a14:useLocalDpi xmlns:a14="http://schemas.microsoft.com/office/drawing/2010/main" val="0"/>
+                        </a:ext>
+                      </a:extLst>
+                    </a:blip>
+                    <a:stretch>
+                      <a:fillRect/>
+                    </a:stretch>
+                  </pic:blipFill>
+                  <pic:spPr>
+                    <a:xfrm>
+                      <a:off x="0" y="0"/>
+                      <a:ext cx="5760720" cy="3462655"/>
+                    </a:xfrm>
+                    <a:prstGeom prst="rect">
+                      <a:avLst/>
+                    </a:prstGeom>
+                  </pic:spPr>
+                </pic:pic>
+              </a:graphicData>
+            </a:graphic>
+          </wp:inline>
+        </w:drawing>
+      </w:r>
+    </w:p>
+    <w:p>
+      <w:r>
+        <w:t xml:space="preserve"> </w:t>
+      </w:r>
+      <w:proofErr w:type="gramStart"/>
+      <w:r>
+        <w:t>a</w:t>
+      </w:r>
+      <w:proofErr w:type="gramEnd"/>
+      <w:r>
+        <w:t xml:space="preserve"> számítások eredményeit megjelenítő mezők, </w:t>
       </w:r>
     </w:p>
     <w:p>
@@ -369,63 +385,6 @@
                 <pic:pic xmlns:pic="http://schemas.openxmlformats.org/drawingml/2006/picture">
                   <pic:nvPicPr>
                     <pic:cNvPr id="7" name="userdoc_output.png"/>
-                    <pic:cNvPicPr/>
-                  </pic:nvPicPr>
-                  <pic:blipFill>
-                    <a:blip r:embed="rId9">
-                      <a:extLst>
-                        <a:ext uri="{28A0092B-C50C-407E-A947-70E740481C1C}">
-                          <a14:useLocalDpi xmlns:a14="http://schemas.microsoft.com/office/drawing/2010/main" val="0"/>
-                        </a:ext>
-                      </a:extLst>
-                    </a:blip>
-                    <a:stretch>
-                      <a:fillRect/>
-                    </a:stretch>
-                  </pic:blipFill>
-                  <pic:spPr>
-                    <a:xfrm>
-                      <a:off x="0" y="0"/>
-                      <a:ext cx="5760720" cy="3462020"/>
-                    </a:xfrm>
-                    <a:prstGeom prst="rect">
-                      <a:avLst/>
-                    </a:prstGeom>
-                  </pic:spPr>
-                </pic:pic>
-              </a:graphicData>
-            </a:graphic>
-          </wp:inline>
-        </w:drawing>
-      </w:r>
-    </w:p>
-    <w:p>
-      <w:r>
-        <w:t>az alakzat (aránytalanul ábrázolva)</w:t>
-      </w:r>
-      <w:r>
-        <w:t>,</w:t>
-      </w:r>
-    </w:p>
-    <w:p>
-      <w:r>
-        <w:rPr>
-          <w:noProof/>
-          <w:lang w:eastAsia="hu-HU"/>
-        </w:rPr>
-        <w:drawing>
-          <wp:inline distT="0" distB="0" distL="0" distR="0">
-            <wp:extent cx="5760720" cy="3462020"/>
-            <wp:effectExtent l="0" t="0" r="0" b="5080"/>
-            <wp:docPr id="8" name="Kép 8"/>
-            <wp:cNvGraphicFramePr>
-              <a:graphicFrameLocks xmlns:a="http://schemas.openxmlformats.org/drawingml/2006/main" noChangeAspect="1"/>
-            </wp:cNvGraphicFramePr>
-            <a:graphic xmlns:a="http://schemas.openxmlformats.org/drawingml/2006/main">
-              <a:graphicData uri="http://schemas.openxmlformats.org/drawingml/2006/picture">
-                <pic:pic xmlns:pic="http://schemas.openxmlformats.org/drawingml/2006/picture">
-                  <pic:nvPicPr>
-                    <pic:cNvPr id="8" name="userdoc_shape.png"/>
                     <pic:cNvPicPr/>
                   </pic:nvPicPr>
                   <pic:blipFill>
@@ -457,28 +416,16 @@
       </w:r>
     </w:p>
     <w:p>
-      <w:r>
-        <w:t xml:space="preserve"> </w:t>
-      </w:r>
-    </w:p>
-    <w:p>
-      <w:r>
-        <w:br w:type="page"/>
-      </w:r>
-    </w:p>
-    <w:p>
-      <w:r>
-        <w:lastRenderedPageBreak/>
-        <w:t xml:space="preserve">valamint egy </w:t>
-      </w:r>
-      <w:r>
-        <w:t>mező,</w:t>
-      </w:r>
-      <w:r>
-        <w:t xml:space="preserve"> ami tárolni foglya a megadott adatokat, az alakzatot és az eredményeket</w:t>
-      </w:r>
-      <w:r>
-        <w:t xml:space="preserve"> </w:t>
+      <w:proofErr w:type="gramStart"/>
+      <w:r>
+        <w:t>az</w:t>
+      </w:r>
+      <w:proofErr w:type="gramEnd"/>
+      <w:r>
+        <w:t xml:space="preserve"> alakzat (aránytalanul ábrázolva)</w:t>
+      </w:r>
+      <w:r>
+        <w:t>,</w:t>
       </w:r>
     </w:p>
     <w:p>
@@ -491,7 +438,7 @@
           <wp:inline distT="0" distB="0" distL="0" distR="0">
             <wp:extent cx="5760720" cy="3462020"/>
             <wp:effectExtent l="0" t="0" r="0" b="5080"/>
-            <wp:docPr id="9" name="Kép 9"/>
+            <wp:docPr id="8" name="Kép 8"/>
             <wp:cNvGraphicFramePr>
               <a:graphicFrameLocks xmlns:a="http://schemas.openxmlformats.org/drawingml/2006/main" noChangeAspect="1"/>
             </wp:cNvGraphicFramePr>
@@ -499,7 +446,7 @@
               <a:graphicData uri="http://schemas.openxmlformats.org/drawingml/2006/picture">
                 <pic:pic xmlns:pic="http://schemas.openxmlformats.org/drawingml/2006/picture">
                   <pic:nvPicPr>
-                    <pic:cNvPr id="9" name="userdoc_history.png"/>
+                    <pic:cNvPr id="8" name="userdoc_shape.png"/>
                     <pic:cNvPicPr/>
                   </pic:nvPicPr>
                   <pic:blipFill>
@@ -532,7 +479,91 @@
     </w:p>
     <w:p>
       <w:r>
-        <w:t xml:space="preserve">valamint egy mező az alakzat kiválasztó </w:t>
+        <w:t xml:space="preserve"> </w:t>
+      </w:r>
+    </w:p>
+    <w:p>
+      <w:r>
+        <w:br w:type="page"/>
+      </w:r>
+    </w:p>
+    <w:p>
+      <w:proofErr w:type="gramStart"/>
+      <w:r>
+        <w:lastRenderedPageBreak/>
+        <w:t>valamint</w:t>
+      </w:r>
+      <w:proofErr w:type="gramEnd"/>
+      <w:r>
+        <w:t xml:space="preserve"> egy </w:t>
+      </w:r>
+      <w:r>
+        <w:t>mező,</w:t>
+      </w:r>
+      <w:r>
+        <w:t xml:space="preserve"> ami tárolni foglya a megadott adatokat, az alakzatot és az eredményeket</w:t>
+      </w:r>
+      <w:r>
+        <w:t xml:space="preserve"> </w:t>
+      </w:r>
+    </w:p>
+    <w:p>
+      <w:r>
+        <w:rPr>
+          <w:noProof/>
+          <w:lang w:eastAsia="hu-HU"/>
+        </w:rPr>
+        <w:drawing>
+          <wp:inline distT="0" distB="0" distL="0" distR="0">
+            <wp:extent cx="5760720" cy="3459480"/>
+            <wp:effectExtent l="0" t="0" r="0" b="7620"/>
+            <wp:docPr id="2" name="Kép 2"/>
+            <wp:cNvGraphicFramePr>
+              <a:graphicFrameLocks xmlns:a="http://schemas.openxmlformats.org/drawingml/2006/main" noChangeAspect="1"/>
+            </wp:cNvGraphicFramePr>
+            <a:graphic xmlns:a="http://schemas.openxmlformats.org/drawingml/2006/main">
+              <a:graphicData uri="http://schemas.openxmlformats.org/drawingml/2006/picture">
+                <pic:pic xmlns:pic="http://schemas.openxmlformats.org/drawingml/2006/picture">
+                  <pic:nvPicPr>
+                    <pic:cNvPr id="2" name="userdoc_history.png"/>
+                    <pic:cNvPicPr/>
+                  </pic:nvPicPr>
+                  <pic:blipFill>
+                    <a:blip r:embed="rId12">
+                      <a:extLst>
+                        <a:ext uri="{28A0092B-C50C-407E-A947-70E740481C1C}">
+                          <a14:useLocalDpi xmlns:a14="http://schemas.microsoft.com/office/drawing/2010/main" val="0"/>
+                        </a:ext>
+                      </a:extLst>
+                    </a:blip>
+                    <a:stretch>
+                      <a:fillRect/>
+                    </a:stretch>
+                  </pic:blipFill>
+                  <pic:spPr>
+                    <a:xfrm>
+                      <a:off x="0" y="0"/>
+                      <a:ext cx="5760720" cy="3459480"/>
+                    </a:xfrm>
+                    <a:prstGeom prst="rect">
+                      <a:avLst/>
+                    </a:prstGeom>
+                  </pic:spPr>
+                </pic:pic>
+              </a:graphicData>
+            </a:graphic>
+          </wp:inline>
+        </w:drawing>
+      </w:r>
+    </w:p>
+    <w:p>
+      <w:proofErr w:type="gramStart"/>
+      <w:r>
+        <w:t>valamint</w:t>
+      </w:r>
+      <w:proofErr w:type="gramEnd"/>
+      <w:r>
+        <w:t xml:space="preserve"> egy mező az alakzat kiválasztó </w:t>
       </w:r>
       <w:r>
         <w:t>mellett,</w:t>
@@ -545,6 +576,172 @@
       </w:r>
       <w:r>
         <w:t>.</w:t>
+      </w:r>
+    </w:p>
+    <w:p>
+      <w:r>
+        <w:rPr>
+          <w:noProof/>
+          <w:lang w:eastAsia="hu-HU"/>
+        </w:rPr>
+        <w:drawing>
+          <wp:inline distT="0" distB="0" distL="0" distR="0">
+            <wp:extent cx="5760720" cy="3459480"/>
+            <wp:effectExtent l="0" t="0" r="0" b="7620"/>
+            <wp:docPr id="15" name="Kép 15"/>
+            <wp:cNvGraphicFramePr>
+              <a:graphicFrameLocks xmlns:a="http://schemas.openxmlformats.org/drawingml/2006/main" noChangeAspect="1"/>
+            </wp:cNvGraphicFramePr>
+            <a:graphic xmlns:a="http://schemas.openxmlformats.org/drawingml/2006/main">
+              <a:graphicData uri="http://schemas.openxmlformats.org/drawingml/2006/picture">
+                <pic:pic xmlns:pic="http://schemas.openxmlformats.org/drawingml/2006/picture">
+                  <pic:nvPicPr>
+                    <pic:cNvPr id="15" name="userdoc_keplet.png"/>
+                    <pic:cNvPicPr/>
+                  </pic:nvPicPr>
+                  <pic:blipFill>
+                    <a:blip r:embed="rId13">
+                      <a:extLst>
+                        <a:ext uri="{28A0092B-C50C-407E-A947-70E740481C1C}">
+                          <a14:useLocalDpi xmlns:a14="http://schemas.microsoft.com/office/drawing/2010/main" val="0"/>
+                        </a:ext>
+                      </a:extLst>
+                    </a:blip>
+                    <a:stretch>
+                      <a:fillRect/>
+                    </a:stretch>
+                  </pic:blipFill>
+                  <pic:spPr>
+                    <a:xfrm>
+                      <a:off x="0" y="0"/>
+                      <a:ext cx="5760720" cy="3459480"/>
+                    </a:xfrm>
+                    <a:prstGeom prst="rect">
+                      <a:avLst/>
+                    </a:prstGeom>
+                  </pic:spPr>
+                </pic:pic>
+              </a:graphicData>
+            </a:graphic>
+          </wp:inline>
+        </w:drawing>
+      </w:r>
+    </w:p>
+    <w:p>
+      <w:r>
+        <w:br w:type="page"/>
+      </w:r>
+    </w:p>
+    <w:p>
+      <w:r>
+        <w:lastRenderedPageBreak/>
+        <w:t xml:space="preserve">Megközelítőleg </w:t>
+      </w:r>
+      <w:r>
+        <w:t>az alakzat kiválasztó alatt</w:t>
+      </w:r>
+      <w:r>
+        <w:t xml:space="preserve"> meg fognak jelenni beviteli mezők.</w:t>
+      </w:r>
+    </w:p>
+    <w:p>
+      <w:r>
+        <w:rPr>
+          <w:noProof/>
+          <w:lang w:eastAsia="hu-HU"/>
+        </w:rPr>
+        <w:drawing>
+          <wp:inline distT="0" distB="0" distL="0" distR="0">
+            <wp:extent cx="5760720" cy="3459480"/>
+            <wp:effectExtent l="0" t="0" r="0" b="7620"/>
+            <wp:docPr id="16" name="Kép 16"/>
+            <wp:cNvGraphicFramePr>
+              <a:graphicFrameLocks xmlns:a="http://schemas.openxmlformats.org/drawingml/2006/main" noChangeAspect="1"/>
+            </wp:cNvGraphicFramePr>
+            <a:graphic xmlns:a="http://schemas.openxmlformats.org/drawingml/2006/main">
+              <a:graphicData uri="http://schemas.openxmlformats.org/drawingml/2006/picture">
+                <pic:pic xmlns:pic="http://schemas.openxmlformats.org/drawingml/2006/picture">
+                  <pic:nvPicPr>
+                    <pic:cNvPr id="16" name="userdoc_putin.png"/>
+                    <pic:cNvPicPr/>
+                  </pic:nvPicPr>
+                  <pic:blipFill>
+                    <a:blip r:embed="rId14">
+                      <a:extLst>
+                        <a:ext uri="{28A0092B-C50C-407E-A947-70E740481C1C}">
+                          <a14:useLocalDpi xmlns:a14="http://schemas.microsoft.com/office/drawing/2010/main" val="0"/>
+                        </a:ext>
+                      </a:extLst>
+                    </a:blip>
+                    <a:stretch>
+                      <a:fillRect/>
+                    </a:stretch>
+                  </pic:blipFill>
+                  <pic:spPr>
+                    <a:xfrm>
+                      <a:off x="0" y="0"/>
+                      <a:ext cx="5760720" cy="3459480"/>
+                    </a:xfrm>
+                    <a:prstGeom prst="rect">
+                      <a:avLst/>
+                    </a:prstGeom>
+                  </pic:spPr>
+                </pic:pic>
+              </a:graphicData>
+            </a:graphic>
+          </wp:inline>
+        </w:drawing>
+      </w:r>
+    </w:p>
+    <w:p>
+      <w:r>
+        <w:t xml:space="preserve"> Ezekbe belekattintva </w:t>
+      </w:r>
+      <w:r>
+        <w:t>billentyűlenyomással illetve</w:t>
+      </w:r>
+      <w:r>
+        <w:t xml:space="preserve"> a mező jobb oldalán található</w:t>
+      </w:r>
+      <w:r>
+        <w:t xml:space="preserve"> fel és le nyilakkal változtathatja a mezőben szereplő értékeket.</w:t>
+      </w:r>
+      <w:r>
+        <w:t xml:space="preserve"> Kérjük</w:t>
+      </w:r>
+      <w:r>
+        <w:t>,</w:t>
+      </w:r>
+      <w:r>
+        <w:t xml:space="preserve"> vegye figyelemmel, hogy a program </w:t>
+      </w:r>
+      <w:r>
+        <w:t>csupán pozitív számot fogad el.</w:t>
+      </w:r>
+      <w:r>
+        <w:t xml:space="preserve"> </w:t>
+      </w:r>
+      <w:r>
+        <w:t>Számok beírása nem lehetséges,</w:t>
+      </w:r>
+      <w:r>
+        <w:t xml:space="preserve"> amennyiben elfogadott karaktert ír </w:t>
+      </w:r>
+      <w:proofErr w:type="gramStart"/>
+      <w:r>
+        <w:t>be(</w:t>
+      </w:r>
+      <w:proofErr w:type="gramEnd"/>
+      <w:r>
+        <w:t>.,-) a mező értéke automatikusan nullára fog ugrani.</w:t>
+      </w:r>
+    </w:p>
+    <w:p>
+      <w:r>
+        <w:t xml:space="preserve">A programnak a középső alján </w:t>
+      </w:r>
+      <w:r>
+        <w:t>szerepel egy gomb,</w:t>
       </w:r>
     </w:p>
     <w:p>
@@ -557,7 +754,7 @@
           <wp:inline distT="0" distB="0" distL="0" distR="0">
             <wp:extent cx="5760720" cy="3462020"/>
             <wp:effectExtent l="0" t="0" r="0" b="5080"/>
-            <wp:docPr id="10" name="Kép 10"/>
+            <wp:docPr id="12" name="Kép 12"/>
             <wp:cNvGraphicFramePr>
               <a:graphicFrameLocks xmlns:a="http://schemas.openxmlformats.org/drawingml/2006/main" noChangeAspect="1"/>
             </wp:cNvGraphicFramePr>
@@ -565,11 +762,11 @@
               <a:graphicData uri="http://schemas.openxmlformats.org/drawingml/2006/picture">
                 <pic:pic xmlns:pic="http://schemas.openxmlformats.org/drawingml/2006/picture">
                   <pic:nvPicPr>
-                    <pic:cNvPr id="10" name="userdoc_keplet.png"/>
+                    <pic:cNvPr id="12" name="userdoc_button.png"/>
                     <pic:cNvPicPr/>
                   </pic:nvPicPr>
                   <pic:blipFill>
-                    <a:blip r:embed="rId12">
+                    <a:blip r:embed="rId15">
                       <a:extLst>
                         <a:ext uri="{28A0092B-C50C-407E-A947-70E740481C1C}">
                           <a14:useLocalDpi xmlns:a14="http://schemas.microsoft.com/office/drawing/2010/main" val="0"/>
@@ -598,19 +795,67 @@
     </w:p>
     <w:p>
       <w:r>
-        <w:br w:type="page"/>
-      </w:r>
-    </w:p>
-    <w:p>
-      <w:r>
         <w:lastRenderedPageBreak/>
-        <w:t xml:space="preserve">Megközelítőleg </w:t>
-      </w:r>
-      <w:r>
-        <w:t>az alakzat kiválasztó alatt</w:t>
-      </w:r>
-      <w:r>
-        <w:t xml:space="preserve"> meg fognak jelenni beviteli mezők.</w:t>
+        <w:t xml:space="preserve"> </w:t>
+      </w:r>
+      <w:proofErr w:type="gramStart"/>
+      <w:r>
+        <w:t>aminek</w:t>
+      </w:r>
+      <w:proofErr w:type="gramEnd"/>
+      <w:r>
+        <w:t xml:space="preserve"> a </w:t>
+      </w:r>
+      <w:r>
+        <w:t>megnyomásával (</w:t>
+      </w:r>
+      <w:r>
+        <w:t xml:space="preserve">rákattintással) </w:t>
+      </w:r>
+      <w:r>
+        <w:t xml:space="preserve">el tudja végezni a kiválasztott testhez vagy alakzathoz tartozó számításokat a maga által megadott </w:t>
+      </w:r>
+      <w:r>
+        <w:t>adatokkal</w:t>
+      </w:r>
+      <w:r>
+        <w:t>.</w:t>
+      </w:r>
+      <w:r>
+        <w:t xml:space="preserve"> Ezeknek a számításoknak az eredményeit megjeleníti </w:t>
+      </w:r>
+      <w:r>
+        <w:t>a Felület</w:t>
+      </w:r>
+      <w:r>
+        <w:t xml:space="preserve"> és Térfogat illetve </w:t>
+      </w:r>
+      <w:r>
+        <w:t>Kerület, Terület</w:t>
+      </w:r>
+      <w:r>
+        <w:t xml:space="preserve"> </w:t>
+      </w:r>
+      <w:r>
+        <w:t xml:space="preserve">szövegpárok melletti </w:t>
+      </w:r>
+      <w:r>
+        <w:t xml:space="preserve">mezökben amik a </w:t>
+      </w:r>
+      <w:r>
+        <w:t>felhasználó által megadható ad</w:t>
+      </w:r>
+      <w:r>
+        <w:t xml:space="preserve">atokat befogadó </w:t>
+      </w:r>
+      <w:r>
+        <w:t>mezöktől</w:t>
+      </w:r>
+      <w:r>
+        <w:t xml:space="preserve"> jobbra, a korábbi számításokat tartalmazó </w:t>
+      </w:r>
+      <w:r>
+        <w:t>mezőtől balra és az alakzatot megjelenítő kép alatt helyezkednek el.</w:t>
       </w:r>
     </w:p>
     <w:p>
@@ -623,7 +868,7 @@
           <wp:inline distT="0" distB="0" distL="0" distR="0">
             <wp:extent cx="5760720" cy="3462020"/>
             <wp:effectExtent l="0" t="0" r="0" b="5080"/>
-            <wp:docPr id="11" name="Kép 11"/>
+            <wp:docPr id="13" name="Kép 13"/>
             <wp:cNvGraphicFramePr>
               <a:graphicFrameLocks xmlns:a="http://schemas.openxmlformats.org/drawingml/2006/main" noChangeAspect="1"/>
             </wp:cNvGraphicFramePr>
@@ -631,11 +876,11 @@
               <a:graphicData uri="http://schemas.openxmlformats.org/drawingml/2006/picture">
                 <pic:pic xmlns:pic="http://schemas.openxmlformats.org/drawingml/2006/picture">
                   <pic:nvPicPr>
-                    <pic:cNvPr id="11" name="userdoc_putin.png"/>
+                    <pic:cNvPr id="13" name="userdoc_output.png"/>
                     <pic:cNvPicPr/>
                   </pic:nvPicPr>
                   <pic:blipFill>
-                    <a:blip r:embed="rId13">
+                    <a:blip r:embed="rId10">
                       <a:extLst>
                         <a:ext uri="{28A0092B-C50C-407E-A947-70E740481C1C}">
                           <a14:useLocalDpi xmlns:a14="http://schemas.microsoft.com/office/drawing/2010/main" val="0"/>
@@ -661,48 +906,24 @@
           </wp:inline>
         </w:drawing>
       </w:r>
-    </w:p>
-    <w:p>
-      <w:r>
-        <w:t xml:space="preserve"> Ezekbe belekattintva </w:t>
-      </w:r>
-      <w:r>
-        <w:t>billentyűlenyomással illetve</w:t>
-      </w:r>
-      <w:r>
-        <w:t xml:space="preserve"> a mező jobb oldalán található</w:t>
-      </w:r>
-      <w:r>
-        <w:t xml:space="preserve"> fel és le nyilakkal változtathatja a mezőben szereplő értékeket.</w:t>
-      </w:r>
-      <w:r>
-        <w:t xml:space="preserve"> Kérjük</w:t>
-      </w:r>
-      <w:r>
-        <w:t>,</w:t>
-      </w:r>
-      <w:r>
-        <w:t xml:space="preserve"> vegye figyelemmel, hogy a program </w:t>
-      </w:r>
-      <w:r>
-        <w:t>csupán pozitív számot fogad el.</w:t>
-      </w:r>
-      <w:r>
-        <w:t xml:space="preserve"> </w:t>
-      </w:r>
-      <w:r>
-        <w:t>Számok beírása nem lehetséges,</w:t>
-      </w:r>
-      <w:r>
-        <w:t xml:space="preserve"> amennyiben elfogadott karaktert ír be(.,-) a mező értéke automatikusan nullára fog ugrani.</w:t>
-      </w:r>
-    </w:p>
-    <w:p>
-      <w:r>
-        <w:t xml:space="preserve">A programnak a középső alján </w:t>
-      </w:r>
-      <w:r>
-        <w:t>szerepel egy gomb,</w:t>
+      <w:bookmarkStart w:id="0" w:name="_GoBack"/>
+      <w:bookmarkEnd w:id="0"/>
+    </w:p>
+    <w:p>
+      <w:r>
+        <w:t xml:space="preserve"> Ezen felül a </w:t>
+      </w:r>
+      <w:r>
+        <w:t xml:space="preserve">már korábbi </w:t>
+      </w:r>
+      <w:r>
+        <w:t>magyarázat (</w:t>
+      </w:r>
+      <w:r>
+        <w:t xml:space="preserve">lásd 3. bekezdés) alapján </w:t>
+      </w:r>
+      <w:r>
+        <w:t>elmentjük a számítást az előzményekbe.</w:t>
       </w:r>
     </w:p>
     <w:p>
@@ -713,9 +934,9 @@
         </w:rPr>
         <w:drawing>
           <wp:inline distT="0" distB="0" distL="0" distR="0">
-            <wp:extent cx="5760720" cy="3462020"/>
-            <wp:effectExtent l="0" t="0" r="0" b="5080"/>
-            <wp:docPr id="12" name="Kép 12"/>
+            <wp:extent cx="5760720" cy="3459480"/>
+            <wp:effectExtent l="0" t="0" r="0" b="7620"/>
+            <wp:docPr id="17" name="Kép 17"/>
             <wp:cNvGraphicFramePr>
               <a:graphicFrameLocks xmlns:a="http://schemas.openxmlformats.org/drawingml/2006/main" noChangeAspect="1"/>
             </wp:cNvGraphicFramePr>
@@ -723,11 +944,11 @@
               <a:graphicData uri="http://schemas.openxmlformats.org/drawingml/2006/picture">
                 <pic:pic xmlns:pic="http://schemas.openxmlformats.org/drawingml/2006/picture">
                   <pic:nvPicPr>
-                    <pic:cNvPr id="12" name="userdoc_button.png"/>
+                    <pic:cNvPr id="17" name="userdoc_history.png"/>
                     <pic:cNvPicPr/>
                   </pic:nvPicPr>
                   <pic:blipFill>
-                    <a:blip r:embed="rId14">
+                    <a:blip r:embed="rId12">
                       <a:extLst>
                         <a:ext uri="{28A0092B-C50C-407E-A947-70E740481C1C}">
                           <a14:useLocalDpi xmlns:a14="http://schemas.microsoft.com/office/drawing/2010/main" val="0"/>
@@ -741,7 +962,7 @@
                   <pic:spPr>
                     <a:xfrm>
                       <a:off x="0" y="0"/>
-                      <a:ext cx="5760720" cy="3462020"/>
+                      <a:ext cx="5760720" cy="3459480"/>
                     </a:xfrm>
                     <a:prstGeom prst="rect">
                       <a:avLst/>
@@ -754,182 +975,7 @@
         </w:drawing>
       </w:r>
     </w:p>
-    <w:p>
-      <w:r>
-        <w:lastRenderedPageBreak/>
-        <w:t xml:space="preserve"> aminek a </w:t>
-      </w:r>
-      <w:r>
-        <w:t>megnyomásával (</w:t>
-      </w:r>
-      <w:r>
-        <w:t xml:space="preserve">rákattintással) </w:t>
-      </w:r>
-      <w:r>
-        <w:t xml:space="preserve">el tudja végezni a kiválasztott testhez vagy alakzathoz tartozó számításokat a maga által megadott </w:t>
-      </w:r>
-      <w:r>
-        <w:t>adatokkal</w:t>
-      </w:r>
-      <w:r>
-        <w:t>.</w:t>
-      </w:r>
-      <w:r>
-        <w:t xml:space="preserve"> Ezeknek a számításoknak az eredményeit megjeleníti </w:t>
-      </w:r>
-      <w:r>
-        <w:t>a Felület</w:t>
-      </w:r>
-      <w:r>
-        <w:t xml:space="preserve"> és Térfogat illetve </w:t>
-      </w:r>
-      <w:r>
-        <w:t>Kerület, Terület</w:t>
-      </w:r>
-      <w:r>
-        <w:t xml:space="preserve"> </w:t>
-      </w:r>
-      <w:r>
-        <w:t xml:space="preserve">szövegpárok melletti </w:t>
-      </w:r>
-      <w:r>
-        <w:t xml:space="preserve">mezökben amik a </w:t>
-      </w:r>
-      <w:r>
-        <w:t>felhasználó által megadható ad</w:t>
-      </w:r>
-      <w:r>
-        <w:t xml:space="preserve">atokat befogadó </w:t>
-      </w:r>
-      <w:r>
-        <w:t>mezöktől</w:t>
-      </w:r>
-      <w:r>
-        <w:t xml:space="preserve"> jobbra, a korábbi számításokat tartalmazó </w:t>
-      </w:r>
-      <w:r>
-        <w:t>mezőtől balra és az alakzatot megjelenítő kép alatt helyezkednek el.</w:t>
-      </w:r>
-    </w:p>
-    <w:p>
-      <w:r>
-        <w:rPr>
-          <w:noProof/>
-          <w:lang w:eastAsia="hu-HU"/>
-        </w:rPr>
-        <w:drawing>
-          <wp:inline distT="0" distB="0" distL="0" distR="0">
-            <wp:extent cx="5760720" cy="3462020"/>
-            <wp:effectExtent l="0" t="0" r="0" b="5080"/>
-            <wp:docPr id="13" name="Kép 13"/>
-            <wp:cNvGraphicFramePr>
-              <a:graphicFrameLocks xmlns:a="http://schemas.openxmlformats.org/drawingml/2006/main" noChangeAspect="1"/>
-            </wp:cNvGraphicFramePr>
-            <a:graphic xmlns:a="http://schemas.openxmlformats.org/drawingml/2006/main">
-              <a:graphicData uri="http://schemas.openxmlformats.org/drawingml/2006/picture">
-                <pic:pic xmlns:pic="http://schemas.openxmlformats.org/drawingml/2006/picture">
-                  <pic:nvPicPr>
-                    <pic:cNvPr id="13" name="userdoc_output.png"/>
-                    <pic:cNvPicPr/>
-                  </pic:nvPicPr>
-                  <pic:blipFill>
-                    <a:blip r:embed="rId9">
-                      <a:extLst>
-                        <a:ext uri="{28A0092B-C50C-407E-A947-70E740481C1C}">
-                          <a14:useLocalDpi xmlns:a14="http://schemas.microsoft.com/office/drawing/2010/main" val="0"/>
-                        </a:ext>
-                      </a:extLst>
-                    </a:blip>
-                    <a:stretch>
-                      <a:fillRect/>
-                    </a:stretch>
-                  </pic:blipFill>
-                  <pic:spPr>
-                    <a:xfrm>
-                      <a:off x="0" y="0"/>
-                      <a:ext cx="5760720" cy="3462020"/>
-                    </a:xfrm>
-                    <a:prstGeom prst="rect">
-                      <a:avLst/>
-                    </a:prstGeom>
-                  </pic:spPr>
-                </pic:pic>
-              </a:graphicData>
-            </a:graphic>
-          </wp:inline>
-        </w:drawing>
-      </w:r>
-    </w:p>
-    <w:p>
-      <w:r>
-        <w:t xml:space="preserve"> Ezen felül a </w:t>
-      </w:r>
-      <w:r>
-        <w:t xml:space="preserve">már korábbi </w:t>
-      </w:r>
-      <w:r>
-        <w:t>magyarázat (</w:t>
-      </w:r>
-      <w:r>
-        <w:t xml:space="preserve">lásd 3. bekezdés) alapján </w:t>
-      </w:r>
-      <w:r>
-        <w:t>elmentjük a számítást az előzményekbe.</w:t>
-      </w:r>
-    </w:p>
-    <w:p>
-      <w:r>
-        <w:rPr>
-          <w:noProof/>
-          <w:lang w:eastAsia="hu-HU"/>
-        </w:rPr>
-        <w:drawing>
-          <wp:inline distT="0" distB="0" distL="0" distR="0">
-            <wp:extent cx="5760720" cy="3462020"/>
-            <wp:effectExtent l="0" t="0" r="0" b="5080"/>
-            <wp:docPr id="14" name="Kép 14"/>
-            <wp:cNvGraphicFramePr>
-              <a:graphicFrameLocks xmlns:a="http://schemas.openxmlformats.org/drawingml/2006/main" noChangeAspect="1"/>
-            </wp:cNvGraphicFramePr>
-            <a:graphic xmlns:a="http://schemas.openxmlformats.org/drawingml/2006/main">
-              <a:graphicData uri="http://schemas.openxmlformats.org/drawingml/2006/picture">
-                <pic:pic xmlns:pic="http://schemas.openxmlformats.org/drawingml/2006/picture">
-                  <pic:nvPicPr>
-                    <pic:cNvPr id="14" name="userdoc_history.png"/>
-                    <pic:cNvPicPr/>
-                  </pic:nvPicPr>
-                  <pic:blipFill>
-                    <a:blip r:embed="rId11">
-                      <a:extLst>
-                        <a:ext uri="{28A0092B-C50C-407E-A947-70E740481C1C}">
-                          <a14:useLocalDpi xmlns:a14="http://schemas.microsoft.com/office/drawing/2010/main" val="0"/>
-                        </a:ext>
-                      </a:extLst>
-                    </a:blip>
-                    <a:stretch>
-                      <a:fillRect/>
-                    </a:stretch>
-                  </pic:blipFill>
-                  <pic:spPr>
-                    <a:xfrm>
-                      <a:off x="0" y="0"/>
-                      <a:ext cx="5760720" cy="3462020"/>
-                    </a:xfrm>
-                    <a:prstGeom prst="rect">
-                      <a:avLst/>
-                    </a:prstGeom>
-                  </pic:spPr>
-                </pic:pic>
-              </a:graphicData>
-            </a:graphic>
-          </wp:inline>
-        </w:drawing>
-      </w:r>
-    </w:p>
-    <w:p>
-      <w:bookmarkStart w:id="0" w:name="_GoBack"/>
-      <w:bookmarkEnd w:id="0"/>
-    </w:p>
+    <w:p/>
     <w:sectPr>
       <w:pgSz w:w="11906" w:h="16838"/>
       <w:pgMar w:top="1417" w:right="1417" w:bottom="1417" w:left="1417" w:header="708" w:footer="708" w:gutter="0"/>
@@ -1623,4 +1669,16 @@
     </a:ext>
   </a:extLst>
 </a:theme>
+</file>
+
+<file path=customXml/item1.xml><?xml version="1.0" encoding="utf-8"?>
+<b:Sources xmlns:b="http://schemas.openxmlformats.org/officeDocument/2006/bibliography" xmlns="http://schemas.openxmlformats.org/officeDocument/2006/bibliography" SelectedStyle="\APASixthEditionOfficeOnline.xsl" StyleName="APA" Version="6"/>
+</file>
+
+<file path=customXml/itemProps1.xml><?xml version="1.0" encoding="utf-8"?>
+<ds:datastoreItem xmlns:ds="http://schemas.openxmlformats.org/officeDocument/2006/customXml" ds:itemID="{5536FACF-CFDB-48B1-BB6E-306EE49BB17A}">
+  <ds:schemaRefs>
+    <ds:schemaRef ds:uri="http://schemas.openxmlformats.org/officeDocument/2006/bibliography"/>
+  </ds:schemaRefs>
+</ds:datastoreItem>
 </file>
</xml_diff>